<commit_message>
algunos parrafos mas para doc AFB
</commit_message>
<xml_diff>
--- a/Ataque Fuerza bruta/inv AtaqueFuerzaBruta.docx
+++ b/Ataque Fuerza bruta/inv AtaqueFuerzaBruta.docx
@@ -48,20 +48,57 @@
           <w:szCs w:val="28"/>
         </w:rPr>
       </w:pPr>
-    </w:p>
-    <w:p>
-      <w:pPr>
-        <w:rPr>
-          <w:sz w:val="28"/>
-          <w:szCs w:val="28"/>
-        </w:rPr>
-      </w:pPr>
-      <w:r>
-        <w:rPr>
-          <w:sz w:val="28"/>
-          <w:szCs w:val="28"/>
-        </w:rPr>
-        <w:t>Según la longitud y la complejidad de la contraseña, penetrarla puede tardar desde unos pocos segundos hasta muchos años. De hecho, según IBM, algunos hackers atacan los mismos sistemas cada día durante meses e incluso años.</w:t>
+      <w:r>
+        <w:rPr>
+          <w:sz w:val="28"/>
+          <w:szCs w:val="28"/>
+        </w:rPr>
+        <w:t>-</w:t>
+      </w:r>
+      <w:r>
+        <w:rPr>
+          <w:sz w:val="28"/>
+          <w:szCs w:val="28"/>
+        </w:rPr>
+        <w:t xml:space="preserve">Los ataques de contraseña de fuerza bruta a menudo se llevan a cabo mediante scripts o </w:t>
+      </w:r>
+      <w:proofErr w:type="spellStart"/>
+      <w:r>
+        <w:rPr>
+          <w:sz w:val="28"/>
+          <w:szCs w:val="28"/>
+        </w:rPr>
+        <w:t>bots</w:t>
+      </w:r>
+      <w:proofErr w:type="spellEnd"/>
+      <w:r>
+        <w:rPr>
+          <w:sz w:val="28"/>
+          <w:szCs w:val="28"/>
+        </w:rPr>
+        <w:t xml:space="preserve"> que tienen como destino la página de inicio de sesión de un sitio web.</w:t>
+      </w:r>
+    </w:p>
+    <w:p>
+      <w:pPr>
+        <w:rPr>
+          <w:sz w:val="28"/>
+          <w:szCs w:val="28"/>
+        </w:rPr>
+      </w:pPr>
+      <w:r>
+        <w:rPr>
+          <w:sz w:val="28"/>
+          <w:szCs w:val="28"/>
+        </w:rPr>
+        <w:t>-</w:t>
+      </w:r>
+      <w:r>
+        <w:rPr>
+          <w:sz w:val="28"/>
+          <w:szCs w:val="28"/>
+        </w:rPr>
+        <w:t>son muy lentos, ya que es probable que deban pasar por cada una de las combinaciones posibles de caracteres antes de lograr su objetivo.</w:t>
       </w:r>
       <w:r>
         <w:rPr>
@@ -77,7 +114,7 @@
             <w:sz w:val="28"/>
             <w:szCs w:val="28"/>
           </w:rPr>
-          <w:t>https://latam.kaspersky.com/resource-center/definitions/brute-force-attack</w:t>
+          <w:t>https://www.cloudflare.com/es-es/learning/bots/brute-force-attack/</w:t>
         </w:r>
       </w:hyperlink>
       <w:r>
@@ -99,56 +136,68 @@
     <w:p>
       <w:pPr>
         <w:rPr>
-          <w:color w:val="C45911" w:themeColor="accent2" w:themeShade="BF"/>
-          <w:sz w:val="36"/>
-          <w:szCs w:val="36"/>
-        </w:rPr>
-      </w:pPr>
-      <w:r>
-        <w:rPr>
-          <w:color w:val="C45911" w:themeColor="accent2" w:themeShade="BF"/>
-          <w:sz w:val="36"/>
-          <w:szCs w:val="36"/>
-        </w:rPr>
-        <w:t>Existen herramientas las cuales ayudan a llevar a cabo este tipo de ataques</w:t>
-      </w:r>
-    </w:p>
-    <w:p>
-      <w:pPr>
-        <w:rPr>
-          <w:color w:val="C45911" w:themeColor="accent2" w:themeShade="BF"/>
-          <w:sz w:val="36"/>
-          <w:szCs w:val="36"/>
-        </w:rPr>
-      </w:pPr>
-    </w:p>
-    <w:p>
-      <w:pPr>
-        <w:rPr>
-          <w:sz w:val="28"/>
-          <w:szCs w:val="28"/>
-        </w:rPr>
-      </w:pPr>
-      <w:r>
-        <w:rPr>
-          <w:sz w:val="28"/>
-          <w:szCs w:val="28"/>
-        </w:rPr>
-        <w:t>Tratar de adivinar la contraseña de un usuario o sitio en particular puede tardar mucho tiempo, por lo que los hackers han desarrollado herramientas para agilizar el trabajo.</w:t>
-      </w:r>
-      <w:r>
-        <w:rPr>
-          <w:sz w:val="28"/>
-          <w:szCs w:val="28"/>
-        </w:rPr>
-        <w:t xml:space="preserve"> </w:t>
-      </w:r>
-      <w:r>
-        <w:rPr>
-          <w:sz w:val="28"/>
-          <w:szCs w:val="28"/>
-        </w:rPr>
-        <w:t>(</w:t>
+          <w:sz w:val="32"/>
+          <w:szCs w:val="32"/>
+        </w:rPr>
+      </w:pPr>
+      <w:r>
+        <w:rPr>
+          <w:sz w:val="32"/>
+          <w:szCs w:val="32"/>
+        </w:rPr>
+        <w:t>-</w:t>
+      </w:r>
+      <w:r>
+        <w:rPr>
+          <w:sz w:val="32"/>
+          <w:szCs w:val="32"/>
+        </w:rPr>
+        <w:t>Cómo funcionan los ataques de fuerza bruta</w:t>
+      </w:r>
+    </w:p>
+    <w:p>
+      <w:pPr>
+        <w:rPr>
+          <w:sz w:val="28"/>
+          <w:szCs w:val="28"/>
+        </w:rPr>
+      </w:pPr>
+      <w:r>
+        <w:rPr>
+          <w:sz w:val="28"/>
+          <w:szCs w:val="28"/>
+        </w:rPr>
+        <w:t>Los ataques de fuerza bruta suelen utilizar herramientas automatizadas para adivinar varias combinaciones de nombres de usuario y contraseñas hasta que encuentran la entrada correcta. Cuanto más larga sea la contraseña, más tiempo tardará normalmente en encontrar la entrada correcta.</w:t>
+      </w:r>
+    </w:p>
+    <w:p>
+      <w:pPr>
+        <w:rPr>
+          <w:sz w:val="28"/>
+          <w:szCs w:val="28"/>
+        </w:rPr>
+      </w:pPr>
+    </w:p>
+    <w:p>
+      <w:pPr>
+        <w:rPr>
+          <w:sz w:val="28"/>
+          <w:szCs w:val="28"/>
+        </w:rPr>
+      </w:pPr>
+      <w:r>
+        <w:rPr>
+          <w:sz w:val="28"/>
+          <w:szCs w:val="28"/>
+        </w:rPr>
+        <w:t>Según la longitud y la complejidad de la contraseña, penetrarla puede tardar desde unos pocos segundos hasta muchos años. De hecho, según IBM, algunos hackers atacan los mismos sistemas cada día durante meses e incluso años.</w:t>
+      </w:r>
+      <w:r>
+        <w:rPr>
+          <w:sz w:val="28"/>
+          <w:szCs w:val="28"/>
+        </w:rPr>
+        <w:t xml:space="preserve"> (</w:t>
       </w:r>
       <w:hyperlink r:id="rId6" w:history="1">
         <w:r>
@@ -165,6 +214,79 @@
           <w:sz w:val="28"/>
           <w:szCs w:val="28"/>
         </w:rPr>
+        <w:t xml:space="preserve">) </w:t>
+      </w:r>
+    </w:p>
+    <w:p>
+      <w:pPr>
+        <w:rPr>
+          <w:sz w:val="28"/>
+          <w:szCs w:val="28"/>
+        </w:rPr>
+      </w:pPr>
+    </w:p>
+    <w:p>
+      <w:pPr>
+        <w:rPr>
+          <w:sz w:val="28"/>
+          <w:szCs w:val="28"/>
+        </w:rPr>
+      </w:pPr>
+    </w:p>
+    <w:p>
+      <w:pPr>
+        <w:rPr>
+          <w:sz w:val="28"/>
+          <w:szCs w:val="28"/>
+        </w:rPr>
+      </w:pPr>
+    </w:p>
+    <w:p>
+      <w:pPr>
+        <w:rPr>
+          <w:color w:val="C45911" w:themeColor="accent2" w:themeShade="BF"/>
+          <w:sz w:val="36"/>
+          <w:szCs w:val="36"/>
+        </w:rPr>
+      </w:pPr>
+    </w:p>
+    <w:p>
+      <w:pPr>
+        <w:rPr>
+          <w:sz w:val="28"/>
+          <w:szCs w:val="28"/>
+        </w:rPr>
+      </w:pPr>
+      <w:r>
+        <w:rPr>
+          <w:sz w:val="28"/>
+          <w:szCs w:val="28"/>
+        </w:rPr>
+        <w:lastRenderedPageBreak/>
+        <w:t xml:space="preserve">Tratar de adivinar la contraseña de un usuario o sitio en particular puede tardar mucho tiempo, por lo que los hackers han desarrollado herramientas para agilizar el trabajo. </w:t>
+      </w:r>
+      <w:r>
+        <w:rPr>
+          <w:sz w:val="28"/>
+          <w:szCs w:val="28"/>
+        </w:rPr>
+        <w:t>(</w:t>
+      </w:r>
+      <w:hyperlink r:id="rId7" w:history="1">
+        <w:r>
+          <w:rPr>
+            <w:rStyle w:val="Hipervnculo"/>
+            <w:sz w:val="28"/>
+            <w:szCs w:val="28"/>
+          </w:rPr>
+          <w:t>https://latam.kaspersky.com/resource-center/definitions/brute-force-attack</w:t>
+        </w:r>
+      </w:hyperlink>
+      <w:r>
+        <w:rPr>
+          <w:sz w:val="28"/>
+          <w:szCs w:val="28"/>
+        </w:rPr>
         <w:t>)</w:t>
       </w:r>
       <w:r>
@@ -186,14 +308,14 @@
     <w:p>
       <w:pPr>
         <w:rPr>
-          <w:sz w:val="28"/>
-          <w:szCs w:val="28"/>
-        </w:rPr>
-      </w:pPr>
-      <w:r>
-        <w:rPr>
-          <w:sz w:val="28"/>
-          <w:szCs w:val="28"/>
+          <w:sz w:val="36"/>
+          <w:szCs w:val="36"/>
+        </w:rPr>
+      </w:pPr>
+      <w:r>
+        <w:rPr>
+          <w:sz w:val="36"/>
+          <w:szCs w:val="36"/>
         </w:rPr>
         <w:t>En un ataque por diccionario:</w:t>
       </w:r>
@@ -210,6 +332,37 @@
           <w:sz w:val="28"/>
           <w:szCs w:val="28"/>
         </w:rPr>
+        <w:t>Un ataque de diccionario es otro tipo de ataque de fuerza bruta en el que se prueban todas las palabras de un diccionario para encontrar una contraseña. Los ataques de diccionario también pueden aumentar las palabras con números, caracteres y más. Las formas adicionales de ataques de fuerza bruta pueden intentar utilizar las contraseñas más utilizadas, como «contraseña», «12345678» (o cualquier secuencia numérica como esta) y «</w:t>
+      </w:r>
+      <w:proofErr w:type="spellStart"/>
+      <w:r>
+        <w:rPr>
+          <w:sz w:val="28"/>
+          <w:szCs w:val="28"/>
+        </w:rPr>
+        <w:t>qwerty</w:t>
+      </w:r>
+      <w:proofErr w:type="spellEnd"/>
+      <w:r>
+        <w:rPr>
+          <w:sz w:val="28"/>
+          <w:szCs w:val="28"/>
+        </w:rPr>
+        <w:t>».</w:t>
+      </w:r>
+    </w:p>
+    <w:p>
+      <w:pPr>
+        <w:rPr>
+          <w:sz w:val="28"/>
+          <w:szCs w:val="28"/>
+        </w:rPr>
+      </w:pPr>
+      <w:r>
+        <w:rPr>
+          <w:sz w:val="28"/>
+          <w:szCs w:val="28"/>
+        </w:rPr>
         <w:t>U</w:t>
       </w:r>
       <w:r>
@@ -247,15 +400,7 @@
           <w:sz w:val="28"/>
           <w:szCs w:val="28"/>
         </w:rPr>
-        <w:t xml:space="preserve">se invierte la estrategia de ataque y se comienza con una contraseña conocida, como contraseñas </w:t>
-      </w:r>
-      <w:r>
-        <w:rPr>
-          <w:sz w:val="28"/>
-          <w:szCs w:val="28"/>
-        </w:rPr>
-        <w:lastRenderedPageBreak/>
-        <w:t>filtradas disponibles en Internet, y con la búsqueda de millones de nombres de usuario hasta encontrar una coincidencia.</w:t>
+        <w:t>se invierte la estrategia de ataque y se comienza con una contraseña conocida, como contraseñas filtradas disponibles en Internet, y con la búsqueda de millones de nombres de usuario hasta encontrar una coincidencia.</w:t>
       </w:r>
     </w:p>
     <w:p>
@@ -410,6 +555,7 @@
           <w:sz w:val="28"/>
           <w:szCs w:val="28"/>
         </w:rPr>
+        <w:lastRenderedPageBreak/>
         <w:t xml:space="preserve"> </w:t>
       </w:r>
       <w:r>
@@ -788,15 +934,7 @@
           <w:sz w:val="28"/>
           <w:szCs w:val="28"/>
         </w:rPr>
-        <w:t xml:space="preserve">Para tener una idea, una contraseña de seis caracteres que incluye números tiene aproximadamente 2 mil millones de combinaciones posibles. Tratar de </w:t>
-      </w:r>
-      <w:r>
-        <w:rPr>
-          <w:sz w:val="28"/>
-          <w:szCs w:val="28"/>
-        </w:rPr>
-        <w:lastRenderedPageBreak/>
-        <w:t>descifrarla con una CPU potente que prueba 30 contraseñas por segundo tarda más de dos años. Sumar solo una tarjeta GPU potente le permite al mismo equipo probar 7100 contraseñas por segundo y descifrarla en 3,5 días.</w:t>
+        <w:t>Para tener una idea, una contraseña de seis caracteres que incluye números tiene aproximadamente 2 mil millones de combinaciones posibles. Tratar de descifrarla con una CPU potente que prueba 30 contraseñas por segundo tarda más de dos años. Sumar solo una tarjeta GPU potente le permite al mismo equipo probar 7100 contraseñas por segundo y descifrarla en 3,5 días.</w:t>
       </w:r>
     </w:p>
     <w:p>
@@ -879,6 +1017,7 @@
           <w:sz w:val="24"/>
           <w:szCs w:val="24"/>
         </w:rPr>
+        <w:lastRenderedPageBreak/>
         <w:t>-R</w:t>
       </w:r>
       <w:r>

</xml_diff>